<commit_message>
Sync: Ensure all changes are committed
</commit_message>
<xml_diff>
--- a/БОТ 2.0 веб/template.docx
+++ b/БОТ 2.0 веб/template.docx
@@ -1359,8 +1359,8 @@
         <w:spacing w:before="0" w:after="200" w:line="240" w:lineRule="auto"/>
         <w:rPr>
           <w:rFonts w:ascii="Times New Roman" w:hAnsi="Times New Roman" w:cs="Times New Roman"/>
-          <w:sz w:val="18"/>
-          <w:szCs w:val="18"/>
+          <w:sz w:val="22"/>
+          <w:szCs w:val="22"/>
         </w:rPr>
       </w:pPr>
     </w:p>
@@ -1368,6 +1368,12 @@
       <w:pPr>
         <w:pStyle w:val="23"/>
         <w:spacing w:before="0" w:after="200" w:line="240" w:lineRule="auto"/>
+        <w:rPr>
+          <w:rFonts w:ascii="Times New Roman" w:hAnsi="Times New Roman" w:cs="Times New Roman"/>
+          <w:b/>
+          <w:sz w:val="22"/>
+          <w:szCs w:val="22"/>
+        </w:rPr>
       </w:pPr>
       <w:r>
         <w:rPr>
@@ -1391,30 +1397,6 @@
       <w:pPr>
         <w:pStyle w:val="23"/>
         <w:spacing w:before="0" w:after="200" w:line="240" w:lineRule="auto"/>
-        <w:rPr>
-          <w:rFonts w:ascii="Times New Roman" w:hAnsi="Times New Roman" w:cs="Times New Roman"/>
-          <w:sz w:val="22"/>
-          <w:szCs w:val="22"/>
-        </w:rPr>
-      </w:pPr>
-      <w:r>
-        <w:rPr>
-          <w:rFonts w:ascii="Times New Roman" w:hAnsi="Times New Roman" w:cs="Times New Roman"/>
-          <w:sz w:val="22"/>
-          <w:szCs w:val="22"/>
-        </w:rPr>
-        <w:t>Ведущий менеджер (менеджер):</w:t>
-      </w:r>
-    </w:p>
-    <w:p>
-      <w:pPr>
-        <w:pStyle w:val="23"/>
-        <w:spacing w:before="0" w:after="200" w:line="240" w:lineRule="auto"/>
-        <w:rPr>
-          <w:rFonts w:ascii="Times New Roman" w:hAnsi="Times New Roman" w:cs="Times New Roman"/>
-          <w:sz w:val="22"/>
-          <w:szCs w:val="22"/>
-        </w:rPr>
       </w:pPr>
     </w:p>
     <w:p>
@@ -1436,22 +1418,8 @@
           <w:sz w:val="22"/>
           <w:szCs w:val="22"/>
         </w:rPr>
-        <w:t>Ф.И.О.</w:t>
+        <w:t>ИП ЛИПСКИЙ ВЯЧЕСЛАВ ВАЛЕРЬЕВИЧ</w:t>
       </w:r>
-    </w:p>
-    <w:p>
-      <w:pPr>
-        <w:pStyle w:val="23"/>
-        <w:pBdr>
-          <w:bottom w:val="single" w:sz="12" w:space="1" w:color="00000A"/>
-        </w:pBdr>
-        <w:spacing w:before="0" w:after="200" w:line="240" w:lineRule="auto"/>
-        <w:rPr>
-          <w:rFonts w:ascii="Times New Roman" w:hAnsi="Times New Roman" w:cs="Times New Roman"/>
-          <w:sz w:val="22"/>
-          <w:szCs w:val="22"/>
-        </w:rPr>
-      </w:pPr>
     </w:p>
     <w:p>
       <w:pPr>
@@ -2308,6 +2276,17 @@
               </w:rPr>
               <w:t>Генеральный директор</w:t>
             </w:r>
+          </w:p>
+          <w:p>
+            <w:pPr>
+              <w:pStyle w:val="ae"/>
+              <w:rPr>
+                <w:rFonts w:ascii="Times New Roman" w:hAnsi="Times New Roman" w:cs="Times New Roman"/>
+                <w:sz w:val="18"/>
+                <w:szCs w:val="18"/>
+                <w:lang w:eastAsia="ru-RU"/>
+              </w:rPr>
+            </w:pPr>
           </w:p>
           <w:p>
             <w:pPr>

</xml_diff>